<commit_message>
Update of the word file
</commit_message>
<xml_diff>
--- a/Projet_Synthese_Musicale_LPMECSE.docx
+++ b/Projet_Synthese_Musicale_LPMECSE.docx
@@ -23,11 +23,19 @@
           <w:sz w:val="20"/>
         </w:rPr>
       </w:pPr>
+      <w:proofErr w:type="spellStart"/>
       <w:r>
         <w:rPr>
           <w:sz w:val="20"/>
         </w:rPr>
-        <w:t>Abdelrahmen BOUTICHE</w:t>
+        <w:t>Abdelrahmen</w:t>
+      </w:r>
+      <w:proofErr w:type="spellEnd"/>
+      <w:r>
+        <w:rPr>
+          <w:sz w:val="20"/>
+        </w:rPr>
+        <w:t xml:space="preserve"> BOUTICHE</w:t>
       </w:r>
     </w:p>
     <w:p>
@@ -56,6 +64,28 @@
           <w:sz w:val="20"/>
         </w:rPr>
         <w:t>RAOUL PETREAN</w:t>
+      </w:r>
+    </w:p>
+    <w:p>
+      <w:pPr>
+        <w:spacing w:after="0"/>
+        <w:rPr>
+          <w:sz w:val="20"/>
+        </w:rPr>
+      </w:pPr>
+    </w:p>
+    <w:p>
+      <w:pPr>
+        <w:spacing w:after="0"/>
+        <w:rPr>
+          <w:sz w:val="20"/>
+        </w:rPr>
+      </w:pPr>
+      <w:r>
+        <w:rPr>
+          <w:sz w:val="20"/>
+        </w:rPr>
+        <w:t>Date dernière modification : 10/08/2023</w:t>
       </w:r>
     </w:p>
     <w:p>
@@ -142,7 +172,15 @@
     <w:p>
       <w:r>
         <w:tab/>
-        <w:t>-Backend (Fonctionnement derrière l’interface avec envoi des notes par bluetooth)</w:t>
+        <w:t xml:space="preserve">-Backend (Fonctionnement derrière l’interface avec envoi des notes par </w:t>
+      </w:r>
+      <w:proofErr w:type="spellStart"/>
+      <w:r>
+        <w:t>bluetooth</w:t>
+      </w:r>
+      <w:proofErr w:type="spellEnd"/>
+      <w:r>
+        <w:t>)</w:t>
       </w:r>
     </w:p>
     <w:p>
@@ -261,12 +299,21 @@
       <w:r>
         <w:t xml:space="preserve"> : </w:t>
       </w:r>
+      <w:proofErr w:type="spellStart"/>
       <w:r>
         <w:rPr>
           <w:b/>
           <w:color w:val="0070C0"/>
         </w:rPr>
-        <w:t>Abdelrahmen BOUTICHE</w:t>
+        <w:t>Abdelrahmen</w:t>
+      </w:r>
+      <w:proofErr w:type="spellEnd"/>
+      <w:r>
+        <w:rPr>
+          <w:b/>
+          <w:color w:val="0070C0"/>
+        </w:rPr>
+        <w:t xml:space="preserve"> BOUTICHE</w:t>
       </w:r>
     </w:p>
     <w:p/>
@@ -276,13 +323,26 @@
       <w:pPr>
         <w:spacing w:after="0"/>
       </w:pPr>
-      <w:r>
-        <w:t>Difficulté(Facile-Moyen)</w:t>
-      </w:r>
-    </w:p>
-    <w:p>
-      <w:r>
-        <w:t xml:space="preserve">Programmation de la STM32 afin d’acquérir le signal bluetooth : </w:t>
+      <w:proofErr w:type="gramStart"/>
+      <w:r>
+        <w:t>Difficulté(</w:t>
+      </w:r>
+      <w:proofErr w:type="gramEnd"/>
+      <w:r>
+        <w:t>Facile-Moyen)</w:t>
+      </w:r>
+    </w:p>
+    <w:p>
+      <w:r>
+        <w:t xml:space="preserve">Programmation de la STM32 afin d’acquérir le signal </w:t>
+      </w:r>
+      <w:proofErr w:type="spellStart"/>
+      <w:r>
+        <w:t>bluetooth</w:t>
+      </w:r>
+      <w:proofErr w:type="spellEnd"/>
+      <w:r>
+        <w:t xml:space="preserve"> : </w:t>
       </w:r>
       <w:r>
         <w:rPr>
@@ -335,12 +395,19 @@
           <w:u w:val="single"/>
         </w:rPr>
       </w:pPr>
+      <w:proofErr w:type="gramStart"/>
       <w:r>
         <w:rPr>
           <w:u w:val="single"/>
         </w:rPr>
-        <w:lastRenderedPageBreak/>
-        <w:t>Liste matériel :</w:t>
+        <w:t>Liste matériel</w:t>
+      </w:r>
+      <w:proofErr w:type="gramEnd"/>
+      <w:r>
+        <w:rPr>
+          <w:u w:val="single"/>
+        </w:rPr>
+        <w:t> :</w:t>
       </w:r>
     </w:p>
     <w:p>
@@ -364,7 +431,15 @@
         </w:numPr>
       </w:pPr>
       <w:r>
-        <w:t xml:space="preserve">Haut-parleurs (Compatible avec la STM32 bluetooth) </w:t>
+        <w:t xml:space="preserve">Haut-parleurs (Compatible avec la STM32 </w:t>
+      </w:r>
+      <w:proofErr w:type="spellStart"/>
+      <w:r>
+        <w:t>bluetooth</w:t>
+      </w:r>
+      <w:proofErr w:type="spellEnd"/>
+      <w:r>
+        <w:t xml:space="preserve">) </w:t>
       </w:r>
     </w:p>
     <w:p>
@@ -749,6 +824,7 @@
     <w:lsdException w:name="HTML Sample" w:semiHidden="1" w:unhideWhenUsed="1"/>
     <w:lsdException w:name="HTML Typewriter" w:semiHidden="1" w:unhideWhenUsed="1"/>
     <w:lsdException w:name="HTML Variable" w:semiHidden="1" w:unhideWhenUsed="1"/>
+    <w:lsdException w:name="Normal Table" w:semiHidden="1" w:unhideWhenUsed="1"/>
     <w:lsdException w:name="annotation subject" w:semiHidden="1" w:unhideWhenUsed="1"/>
     <w:lsdException w:name="No List" w:semiHidden="1" w:unhideWhenUsed="1"/>
     <w:lsdException w:name="Outline List 1" w:semiHidden="1" w:unhideWhenUsed="1"/>
@@ -791,8 +867,11 @@
     <w:lsdException w:name="Table Contemporary" w:semiHidden="1" w:unhideWhenUsed="1"/>
     <w:lsdException w:name="Table Elegant" w:semiHidden="1" w:unhideWhenUsed="1"/>
     <w:lsdException w:name="Table Professional" w:semiHidden="1" w:unhideWhenUsed="1"/>
+    <w:lsdException w:name="Table Subtle 1" w:semiHidden="1" w:unhideWhenUsed="1"/>
     <w:lsdException w:name="Table Subtle 2" w:semiHidden="1" w:unhideWhenUsed="1"/>
     <w:lsdException w:name="Table Web 1" w:semiHidden="1" w:unhideWhenUsed="1"/>
+    <w:lsdException w:name="Table Web 2" w:semiHidden="1" w:unhideWhenUsed="1"/>
+    <w:lsdException w:name="Table Web 3" w:semiHidden="1" w:unhideWhenUsed="1"/>
     <w:lsdException w:name="Balloon Text" w:semiHidden="1" w:unhideWhenUsed="1"/>
     <w:lsdException w:name="Table Grid" w:uiPriority="39"/>
     <w:lsdException w:name="Table Theme" w:semiHidden="1" w:unhideWhenUsed="1"/>

</xml_diff>